<commit_message>
46066|SUB 2 cancl 1|1598358533089-GlobalLink Translation
</commit_message>
<xml_diff>
--- a/mars/folder_es-ES/de-DE/file1_D_rule.docx
+++ b/mars/folder_es-ES/de-DE/file1_D_rule.docx
@@ -42,7 +42,7 @@
           <w:cs w:val="0"/>
           <w:lang w:val="de-DE" w:eastAsia="zh-TW" w:bidi="ar-SA"/>
         </w:rPr>
-        <w:t>Döó äåm hèè höórrììblèè dììstäåncèè mäårrììäågèè söó äålthöóüýgh.</w:t>
+        <w:t>Do am he horrible distance marriage so although.</w:t>
       </w:r>
       <w:r>
         <w:rPr>
@@ -116,7 +116,7 @@
           <w:cs w:val="0"/>
           <w:lang w:val="de-DE" w:eastAsia="zh-TW" w:bidi="ar-SA"/>
         </w:rPr>
-        <w:t>Äfràäïîd àässúürëë sqúüàärëë sõò hàäppëën mr àän bëëfõòrëë.</w:t>
+        <w:t>Afraid assure square so happen mr an before.</w:t>
       </w:r>
       <w:r>
         <w:rPr>
@@ -190,7 +190,7 @@
           <w:cs w:val="0"/>
           <w:lang w:val="de-DE" w:eastAsia="zh-TW" w:bidi="ar-SA"/>
         </w:rPr>
-        <w:t>Hììs mâæny sâæmëê bëêëên wëêll câæn hììgh thâæt.</w:t>
+        <w:t>His many same been well can high that.</w:t>
       </w:r>
     </w:p>
     <w:p>
@@ -232,283 +232,12 @@
           <w:cs w:val="0"/>
           <w:lang w:val="de-DE" w:eastAsia="zh-TW" w:bidi="ar-SA"/>
         </w:rPr>
-        <w:t>chàængéé</w:t>
+        <w:t>change</w:t>
       </w:r>
     </w:p>
-    <w:p/>
-    <w:p/>
-    <w:p/>
     <w:p>
-      <w:pPr>
-        <w:bidi w:val="0"/>
-      </w:pPr>
-      <w:r>
-        <w:rPr>
-          <w:rStyle w:val="DefaultParagraphFont"/>
-          <w:rFonts w:ascii="Calibri" w:eastAsia="Calibri" w:hAnsi="Calibri" w:cs="Calibri"/>
-          <w:b w:val="0"/>
-          <w:bCs w:val="0"/>
-          <w:i w:val="0"/>
-          <w:iCs w:val="0"/>
-          <w:caps w:val="0"/>
-          <w:smallCaps w:val="0"/>
-          <w:strike w:val="0"/>
-          <w:dstrike w:val="0"/>
-          <w:outline w:val="0"/>
-          <w:shadow w:val="0"/>
-          <w:emboss w:val="0"/>
-          <w:imprint w:val="0"/>
-          <w:noProof w:val="0"/>
-          <w:vanish w:val="0"/>
-          <w:color w:val="auto"/>
-          <w:spacing w:val="0"/>
-          <w:w w:val="100"/>
-          <w:kern w:val="0"/>
-          <w:position w:val="0"/>
-          <w:sz w:val="22"/>
-          <w:szCs w:val="22"/>
-          <w:highlight w:val="none"/>
-          <w:u w:val="none" w:color="auto"/>
-          <w:effect w:val="none"/>
-          <w:bdr w:val="nil"/>
-          <w:shd w:val="clear" w:color="auto" w:fill="auto"/>
-          <w:vertAlign w:val="baseline"/>
-          <w:rtl w:val="0"/>
-          <w:cs w:val="0"/>
-          <w:lang w:val="de-DE" w:eastAsia="zh-TW" w:bidi="ar-SA"/>
-        </w:rPr>
-        <w:t>ÚPDÂTËD CÔNTËNT ÏN PD CHÂNGË ÔF FÏléé</w:t>
-      </w:r>
       <w:bookmarkStart w:id="0" w:name="_GoBack"/>
       <w:bookmarkEnd w:id="0"/>
-    </w:p>
-    <w:p/>
-    <w:p>
-      <w:pPr>
-        <w:bidi w:val="0"/>
-      </w:pPr>
-      <w:r>
-        <w:rPr>
-          <w:rStyle w:val="DefaultParagraphFont"/>
-          <w:rFonts w:ascii="Calibri" w:eastAsia="Calibri" w:hAnsi="Calibri" w:cs="Calibri"/>
-          <w:b w:val="0"/>
-          <w:bCs w:val="0"/>
-          <w:i w:val="0"/>
-          <w:iCs w:val="0"/>
-          <w:caps w:val="0"/>
-          <w:smallCaps w:val="0"/>
-          <w:strike w:val="0"/>
-          <w:dstrike w:val="0"/>
-          <w:outline w:val="0"/>
-          <w:shadow w:val="0"/>
-          <w:emboss w:val="0"/>
-          <w:imprint w:val="0"/>
-          <w:noProof w:val="0"/>
-          <w:vanish w:val="0"/>
-          <w:color w:val="auto"/>
-          <w:spacing w:val="0"/>
-          <w:w w:val="100"/>
-          <w:kern w:val="0"/>
-          <w:position w:val="0"/>
-          <w:sz w:val="22"/>
-          <w:szCs w:val="22"/>
-          <w:highlight w:val="none"/>
-          <w:u w:val="none" w:color="auto"/>
-          <w:effect w:val="none"/>
-          <w:bdr w:val="nil"/>
-          <w:shd w:val="clear" w:color="auto" w:fill="auto"/>
-          <w:vertAlign w:val="baseline"/>
-          <w:rtl w:val="0"/>
-          <w:cs w:val="0"/>
-          <w:lang w:val="de-DE" w:eastAsia="zh-TW" w:bidi="ar-SA"/>
-        </w:rPr>
-        <w:t>Fôórfêéìîtêéd dìîd lááw êéáágêérnêéss áállôówááncêé ìîmprôóvìîng áássüúrááncêé bêéd.</w:t>
-      </w:r>
-      <w:r>
-        <w:rPr>
-          <w:rStyle w:val="DefaultParagraphFont"/>
-          <w:rFonts w:ascii="Calibri" w:eastAsia="Calibri" w:hAnsi="Calibri" w:cs="Calibri"/>
-          <w:b w:val="0"/>
-          <w:bCs w:val="0"/>
-          <w:i w:val="0"/>
-          <w:iCs w:val="0"/>
-          <w:caps w:val="0"/>
-          <w:smallCaps w:val="0"/>
-          <w:strike w:val="0"/>
-          <w:dstrike w:val="0"/>
-          <w:outline w:val="0"/>
-          <w:shadow w:val="0"/>
-          <w:emboss w:val="0"/>
-          <w:imprint w:val="0"/>
-          <w:noProof w:val="0"/>
-          <w:vanish w:val="0"/>
-          <w:color w:val="auto"/>
-          <w:spacing w:val="0"/>
-          <w:w w:val="100"/>
-          <w:kern w:val="0"/>
-          <w:position w:val="0"/>
-          <w:sz w:val="22"/>
-          <w:szCs w:val="22"/>
-          <w:highlight w:val="none"/>
-          <w:u w:val="none" w:color="auto"/>
-          <w:effect w:val="none"/>
-          <w:bdr w:val="nil"/>
-          <w:shd w:val="clear" w:color="auto" w:fill="auto"/>
-          <w:vertAlign w:val="baseline"/>
-          <w:rtl w:val="0"/>
-          <w:cs w:val="0"/>
-          <w:lang w:val="de-DE" w:eastAsia="zh-TW" w:bidi="ar-SA"/>
-        </w:rPr>
-        <w:t xml:space="preserve"> </w:t>
-      </w:r>
-      <w:r>
-        <w:rPr>
-          <w:rStyle w:val="DefaultParagraphFont"/>
-          <w:rFonts w:ascii="Calibri" w:eastAsia="Calibri" w:hAnsi="Calibri" w:cs="Calibri"/>
-          <w:b w:val="0"/>
-          <w:bCs w:val="0"/>
-          <w:i w:val="0"/>
-          <w:iCs w:val="0"/>
-          <w:caps w:val="0"/>
-          <w:smallCaps w:val="0"/>
-          <w:strike w:val="0"/>
-          <w:dstrike w:val="0"/>
-          <w:outline w:val="0"/>
-          <w:shadow w:val="0"/>
-          <w:emboss w:val="0"/>
-          <w:imprint w:val="0"/>
-          <w:noProof w:val="0"/>
-          <w:vanish w:val="0"/>
-          <w:color w:val="auto"/>
-          <w:spacing w:val="0"/>
-          <w:w w:val="100"/>
-          <w:kern w:val="0"/>
-          <w:position w:val="0"/>
-          <w:sz w:val="22"/>
-          <w:szCs w:val="22"/>
-          <w:highlight w:val="none"/>
-          <w:u w:val="none" w:color="auto"/>
-          <w:effect w:val="none"/>
-          <w:bdr w:val="nil"/>
-          <w:shd w:val="clear" w:color="auto" w:fill="auto"/>
-          <w:vertAlign w:val="baseline"/>
-          <w:rtl w:val="0"/>
-          <w:cs w:val="0"/>
-          <w:lang w:val="de-DE" w:eastAsia="zh-TW" w:bidi="ar-SA"/>
-        </w:rPr>
-        <w:t>Häãd säãw púüt sëëvëën jôóy shôórt fîïrst.</w:t>
-      </w:r>
-      <w:r>
-        <w:rPr>
-          <w:rStyle w:val="DefaultParagraphFont"/>
-          <w:rFonts w:ascii="Calibri" w:eastAsia="Calibri" w:hAnsi="Calibri" w:cs="Calibri"/>
-          <w:b w:val="0"/>
-          <w:bCs w:val="0"/>
-          <w:i w:val="0"/>
-          <w:iCs w:val="0"/>
-          <w:caps w:val="0"/>
-          <w:smallCaps w:val="0"/>
-          <w:strike w:val="0"/>
-          <w:dstrike w:val="0"/>
-          <w:outline w:val="0"/>
-          <w:shadow w:val="0"/>
-          <w:emboss w:val="0"/>
-          <w:imprint w:val="0"/>
-          <w:noProof w:val="0"/>
-          <w:vanish w:val="0"/>
-          <w:color w:val="auto"/>
-          <w:spacing w:val="0"/>
-          <w:w w:val="100"/>
-          <w:kern w:val="0"/>
-          <w:position w:val="0"/>
-          <w:sz w:val="22"/>
-          <w:szCs w:val="22"/>
-          <w:highlight w:val="none"/>
-          <w:u w:val="none" w:color="auto"/>
-          <w:effect w:val="none"/>
-          <w:bdr w:val="nil"/>
-          <w:shd w:val="clear" w:color="auto" w:fill="auto"/>
-          <w:vertAlign w:val="baseline"/>
-          <w:rtl w:val="0"/>
-          <w:cs w:val="0"/>
-          <w:lang w:val="de-DE" w:eastAsia="zh-TW" w:bidi="ar-SA"/>
-        </w:rPr>
-        <w:t xml:space="preserve"> </w:t>
-      </w:r>
-      <w:r>
-        <w:rPr>
-          <w:rStyle w:val="DefaultParagraphFont"/>
-          <w:rFonts w:ascii="Calibri" w:eastAsia="Calibri" w:hAnsi="Calibri" w:cs="Calibri"/>
-          <w:b w:val="0"/>
-          <w:bCs w:val="0"/>
-          <w:i w:val="0"/>
-          <w:iCs w:val="0"/>
-          <w:caps w:val="0"/>
-          <w:smallCaps w:val="0"/>
-          <w:strike w:val="0"/>
-          <w:dstrike w:val="0"/>
-          <w:outline w:val="0"/>
-          <w:shadow w:val="0"/>
-          <w:emboss w:val="0"/>
-          <w:imprint w:val="0"/>
-          <w:noProof w:val="0"/>
-          <w:vanish w:val="0"/>
-          <w:color w:val="auto"/>
-          <w:spacing w:val="0"/>
-          <w:w w:val="100"/>
-          <w:kern w:val="0"/>
-          <w:position w:val="0"/>
-          <w:sz w:val="22"/>
-          <w:szCs w:val="22"/>
-          <w:highlight w:val="none"/>
-          <w:u w:val="none" w:color="auto"/>
-          <w:effect w:val="none"/>
-          <w:bdr w:val="nil"/>
-          <w:shd w:val="clear" w:color="auto" w:fill="auto"/>
-          <w:vertAlign w:val="baseline"/>
-          <w:rtl w:val="0"/>
-          <w:cs w:val="0"/>
-          <w:lang w:val="de-DE" w:eastAsia="zh-TW" w:bidi="ar-SA"/>
-        </w:rPr>
-        <w:t>Prõónõóûúncêè sõó êènjõóymêènt my rêèsêèmblêèd íín fõórfêèíítêèd spõórtsmáân.</w:t>
-      </w:r>
-      <w:r>
-        <w:rPr>
-          <w:rStyle w:val="DefaultParagraphFont"/>
-          <w:rFonts w:ascii="Calibri" w:eastAsia="Calibri" w:hAnsi="Calibri" w:cs="Calibri"/>
-          <w:b w:val="0"/>
-          <w:bCs w:val="0"/>
-          <w:i w:val="0"/>
-          <w:iCs w:val="0"/>
-          <w:caps w:val="0"/>
-          <w:smallCaps w:val="0"/>
-          <w:strike w:val="0"/>
-          <w:dstrike w:val="0"/>
-          <w:outline w:val="0"/>
-          <w:shadow w:val="0"/>
-          <w:emboss w:val="0"/>
-          <w:imprint w:val="0"/>
-          <w:noProof w:val="0"/>
-          <w:vanish w:val="0"/>
-          <w:color w:val="auto"/>
-          <w:spacing w:val="0"/>
-          <w:w w:val="100"/>
-          <w:kern w:val="0"/>
-          <w:position w:val="0"/>
-          <w:sz w:val="22"/>
-          <w:szCs w:val="22"/>
-          <w:highlight w:val="none"/>
-          <w:u w:val="none" w:color="auto"/>
-          <w:effect w:val="none"/>
-          <w:bdr w:val="nil"/>
-          <w:shd w:val="clear" w:color="auto" w:fill="auto"/>
-          <w:vertAlign w:val="baseline"/>
-          <w:rtl w:val="0"/>
-          <w:cs w:val="0"/>
-          <w:lang w:val="de-DE" w:eastAsia="zh-TW" w:bidi="ar-SA"/>
-        </w:rPr>
-        <w:t xml:space="preserve"> </w:t>
-      </w:r>
     </w:p>
     <w:p/>
     <w:p/>
@@ -551,7 +280,7 @@
           <w:cs w:val="0"/>
           <w:lang w:val="de-DE" w:eastAsia="zh-TW" w:bidi="ar-SA"/>
         </w:rPr>
-        <w:t>Whìïch vêëxêëd dìïd bêëgäàn sôôn äàbôôdêë shôôrt mäày.</w:t>
+        <w:t>Forfeited did law eagerness allowance improving assurance bed.</w:t>
       </w:r>
       <w:r>
         <w:rPr>
@@ -625,7 +354,7 @@
           <w:cs w:val="0"/>
           <w:lang w:val="de-DE" w:eastAsia="zh-TW" w:bidi="ar-SA"/>
         </w:rPr>
-        <w:t>Ìntëérëéstëéd æástóönììshëéd hëé æát cúûltììvæátëéd óör mëé.</w:t>
+        <w:t>Had saw put seven joy short first.</w:t>
       </w:r>
       <w:r>
         <w:rPr>
@@ -699,7 +428,236 @@
           <w:cs w:val="0"/>
           <w:lang w:val="de-DE" w:eastAsia="zh-TW" w:bidi="ar-SA"/>
         </w:rPr>
-        <w:t>Nòör bròöüýght òönëë ïínvïítëëd shëë pròödüýcëë hëër.</w:t>
+        <w:t>Pronounce so enjoyment my resembled in forfeited sportsman.</w:t>
+      </w:r>
+      <w:r>
+        <w:rPr>
+          <w:rStyle w:val="DefaultParagraphFont"/>
+          <w:rFonts w:ascii="Calibri" w:eastAsia="Calibri" w:hAnsi="Calibri" w:cs="Calibri"/>
+          <w:b w:val="0"/>
+          <w:bCs w:val="0"/>
+          <w:i w:val="0"/>
+          <w:iCs w:val="0"/>
+          <w:caps w:val="0"/>
+          <w:smallCaps w:val="0"/>
+          <w:strike w:val="0"/>
+          <w:dstrike w:val="0"/>
+          <w:outline w:val="0"/>
+          <w:shadow w:val="0"/>
+          <w:emboss w:val="0"/>
+          <w:imprint w:val="0"/>
+          <w:noProof w:val="0"/>
+          <w:vanish w:val="0"/>
+          <w:color w:val="auto"/>
+          <w:spacing w:val="0"/>
+          <w:w w:val="100"/>
+          <w:kern w:val="0"/>
+          <w:position w:val="0"/>
+          <w:sz w:val="22"/>
+          <w:szCs w:val="22"/>
+          <w:highlight w:val="none"/>
+          <w:u w:val="none" w:color="auto"/>
+          <w:effect w:val="none"/>
+          <w:bdr w:val="nil"/>
+          <w:shd w:val="clear" w:color="auto" w:fill="auto"/>
+          <w:vertAlign w:val="baseline"/>
+          <w:rtl w:val="0"/>
+          <w:cs w:val="0"/>
+          <w:lang w:val="de-DE" w:eastAsia="zh-TW" w:bidi="ar-SA"/>
+        </w:rPr>
+        <w:t xml:space="preserve"> </w:t>
+      </w:r>
+    </w:p>
+    <w:p/>
+    <w:p/>
+    <w:p>
+      <w:pPr>
+        <w:bidi w:val="0"/>
+      </w:pPr>
+      <w:r>
+        <w:rPr>
+          <w:rStyle w:val="DefaultParagraphFont"/>
+          <w:rFonts w:ascii="Calibri" w:eastAsia="Calibri" w:hAnsi="Calibri" w:cs="Calibri"/>
+          <w:b w:val="0"/>
+          <w:bCs w:val="0"/>
+          <w:i w:val="0"/>
+          <w:iCs w:val="0"/>
+          <w:caps w:val="0"/>
+          <w:smallCaps w:val="0"/>
+          <w:strike w:val="0"/>
+          <w:dstrike w:val="0"/>
+          <w:outline w:val="0"/>
+          <w:shadow w:val="0"/>
+          <w:emboss w:val="0"/>
+          <w:imprint w:val="0"/>
+          <w:noProof w:val="0"/>
+          <w:vanish w:val="0"/>
+          <w:color w:val="auto"/>
+          <w:spacing w:val="0"/>
+          <w:w w:val="100"/>
+          <w:kern w:val="0"/>
+          <w:position w:val="0"/>
+          <w:sz w:val="22"/>
+          <w:szCs w:val="22"/>
+          <w:highlight w:val="none"/>
+          <w:u w:val="none" w:color="auto"/>
+          <w:effect w:val="none"/>
+          <w:bdr w:val="nil"/>
+          <w:shd w:val="clear" w:color="auto" w:fill="auto"/>
+          <w:vertAlign w:val="baseline"/>
+          <w:rtl w:val="0"/>
+          <w:cs w:val="0"/>
+          <w:lang w:val="de-DE" w:eastAsia="zh-TW" w:bidi="ar-SA"/>
+        </w:rPr>
+        <w:t>Which vexed did began son abode short may.</w:t>
+      </w:r>
+      <w:r>
+        <w:rPr>
+          <w:rStyle w:val="DefaultParagraphFont"/>
+          <w:rFonts w:ascii="Calibri" w:eastAsia="Calibri" w:hAnsi="Calibri" w:cs="Calibri"/>
+          <w:b w:val="0"/>
+          <w:bCs w:val="0"/>
+          <w:i w:val="0"/>
+          <w:iCs w:val="0"/>
+          <w:caps w:val="0"/>
+          <w:smallCaps w:val="0"/>
+          <w:strike w:val="0"/>
+          <w:dstrike w:val="0"/>
+          <w:outline w:val="0"/>
+          <w:shadow w:val="0"/>
+          <w:emboss w:val="0"/>
+          <w:imprint w:val="0"/>
+          <w:noProof w:val="0"/>
+          <w:vanish w:val="0"/>
+          <w:color w:val="auto"/>
+          <w:spacing w:val="0"/>
+          <w:w w:val="100"/>
+          <w:kern w:val="0"/>
+          <w:position w:val="0"/>
+          <w:sz w:val="22"/>
+          <w:szCs w:val="22"/>
+          <w:highlight w:val="none"/>
+          <w:u w:val="none" w:color="auto"/>
+          <w:effect w:val="none"/>
+          <w:bdr w:val="nil"/>
+          <w:shd w:val="clear" w:color="auto" w:fill="auto"/>
+          <w:vertAlign w:val="baseline"/>
+          <w:rtl w:val="0"/>
+          <w:cs w:val="0"/>
+          <w:lang w:val="de-DE" w:eastAsia="zh-TW" w:bidi="ar-SA"/>
+        </w:rPr>
+        <w:t xml:space="preserve"> </w:t>
+      </w:r>
+      <w:r>
+        <w:rPr>
+          <w:rStyle w:val="DefaultParagraphFont"/>
+          <w:rFonts w:ascii="Calibri" w:eastAsia="Calibri" w:hAnsi="Calibri" w:cs="Calibri"/>
+          <w:b w:val="0"/>
+          <w:bCs w:val="0"/>
+          <w:i w:val="0"/>
+          <w:iCs w:val="0"/>
+          <w:caps w:val="0"/>
+          <w:smallCaps w:val="0"/>
+          <w:strike w:val="0"/>
+          <w:dstrike w:val="0"/>
+          <w:outline w:val="0"/>
+          <w:shadow w:val="0"/>
+          <w:emboss w:val="0"/>
+          <w:imprint w:val="0"/>
+          <w:noProof w:val="0"/>
+          <w:vanish w:val="0"/>
+          <w:color w:val="auto"/>
+          <w:spacing w:val="0"/>
+          <w:w w:val="100"/>
+          <w:kern w:val="0"/>
+          <w:position w:val="0"/>
+          <w:sz w:val="22"/>
+          <w:szCs w:val="22"/>
+          <w:highlight w:val="none"/>
+          <w:u w:val="none" w:color="auto"/>
+          <w:effect w:val="none"/>
+          <w:bdr w:val="nil"/>
+          <w:shd w:val="clear" w:color="auto" w:fill="auto"/>
+          <w:vertAlign w:val="baseline"/>
+          <w:rtl w:val="0"/>
+          <w:cs w:val="0"/>
+          <w:lang w:val="de-DE" w:eastAsia="zh-TW" w:bidi="ar-SA"/>
+        </w:rPr>
+        <w:t>Interested astonished he at cultivated or me.</w:t>
+      </w:r>
+      <w:r>
+        <w:rPr>
+          <w:rStyle w:val="DefaultParagraphFont"/>
+          <w:rFonts w:ascii="Calibri" w:eastAsia="Calibri" w:hAnsi="Calibri" w:cs="Calibri"/>
+          <w:b w:val="0"/>
+          <w:bCs w:val="0"/>
+          <w:i w:val="0"/>
+          <w:iCs w:val="0"/>
+          <w:caps w:val="0"/>
+          <w:smallCaps w:val="0"/>
+          <w:strike w:val="0"/>
+          <w:dstrike w:val="0"/>
+          <w:outline w:val="0"/>
+          <w:shadow w:val="0"/>
+          <w:emboss w:val="0"/>
+          <w:imprint w:val="0"/>
+          <w:noProof w:val="0"/>
+          <w:vanish w:val="0"/>
+          <w:color w:val="auto"/>
+          <w:spacing w:val="0"/>
+          <w:w w:val="100"/>
+          <w:kern w:val="0"/>
+          <w:position w:val="0"/>
+          <w:sz w:val="22"/>
+          <w:szCs w:val="22"/>
+          <w:highlight w:val="none"/>
+          <w:u w:val="none" w:color="auto"/>
+          <w:effect w:val="none"/>
+          <w:bdr w:val="nil"/>
+          <w:shd w:val="clear" w:color="auto" w:fill="auto"/>
+          <w:vertAlign w:val="baseline"/>
+          <w:rtl w:val="0"/>
+          <w:cs w:val="0"/>
+          <w:lang w:val="de-DE" w:eastAsia="zh-TW" w:bidi="ar-SA"/>
+        </w:rPr>
+        <w:t xml:space="preserve"> </w:t>
+      </w:r>
+      <w:r>
+        <w:rPr>
+          <w:rStyle w:val="DefaultParagraphFont"/>
+          <w:rFonts w:ascii="Calibri" w:eastAsia="Calibri" w:hAnsi="Calibri" w:cs="Calibri"/>
+          <w:b w:val="0"/>
+          <w:bCs w:val="0"/>
+          <w:i w:val="0"/>
+          <w:iCs w:val="0"/>
+          <w:caps w:val="0"/>
+          <w:smallCaps w:val="0"/>
+          <w:strike w:val="0"/>
+          <w:dstrike w:val="0"/>
+          <w:outline w:val="0"/>
+          <w:shadow w:val="0"/>
+          <w:emboss w:val="0"/>
+          <w:imprint w:val="0"/>
+          <w:noProof w:val="0"/>
+          <w:vanish w:val="0"/>
+          <w:color w:val="auto"/>
+          <w:spacing w:val="0"/>
+          <w:w w:val="100"/>
+          <w:kern w:val="0"/>
+          <w:position w:val="0"/>
+          <w:sz w:val="22"/>
+          <w:szCs w:val="22"/>
+          <w:highlight w:val="none"/>
+          <w:u w:val="none" w:color="auto"/>
+          <w:effect w:val="none"/>
+          <w:bdr w:val="nil"/>
+          <w:shd w:val="clear" w:color="auto" w:fill="auto"/>
+          <w:vertAlign w:val="baseline"/>
+          <w:rtl w:val="0"/>
+          <w:cs w:val="0"/>
+          <w:lang w:val="de-DE" w:eastAsia="zh-TW" w:bidi="ar-SA"/>
+        </w:rPr>
+        <w:t>Nor brought one invited she produce her.</w:t>
       </w:r>
     </w:p>
     <w:sectPr>

</xml_diff>